<commit_message>
documentación acabada, firmas añadidas, fotos de gráficas añadidas
</commit_message>
<xml_diff>
--- a/iteracion3/acta_constitucion_actualizada.docx
+++ b/iteracion3/acta_constitucion_actualizada.docx
@@ -266,7 +266,7 @@
                   </wp:anchor>
                 </w:drawing>
               </mc:Choice>
-              <mc:Fallback xmlns:w16se="http://schemas.microsoft.com/office/word/2015/wordml/symex" xmlns:w16cid="http://schemas.microsoft.com/office/word/2016/wordml/cid" xmlns:am3d="http://schemas.microsoft.com/office/drawing/2017/model3d" xmlns:aink="http://schemas.microsoft.com/office/drawing/2016/ink" xmlns:cx8="http://schemas.microsoft.com/office/drawing/2016/5/14/chartex" xmlns:cx7="http://schemas.microsoft.com/office/drawing/2016/5/13/chartex" xmlns:cx6="http://schemas.microsoft.com/office/drawing/2016/5/12/chartex" xmlns:cx5="http://schemas.microsoft.com/office/drawing/2016/5/11/chartex" xmlns:cx4="http://schemas.microsoft.com/office/drawing/2016/5/10/chartex" xmlns:cx3="http://schemas.microsoft.com/office/drawing/2016/5/9/chartex" xmlns:cx2="http://schemas.microsoft.com/office/drawing/2015/10/21/chartex" xmlns:cx1="http://schemas.microsoft.com/office/drawing/2015/9/8/chartex" xmlns:cx="http://schemas.microsoft.com/office/drawing/2014/chartex">
+              <mc:Fallback xmlns:cx="http://schemas.microsoft.com/office/drawing/2014/chartex" xmlns:cx1="http://schemas.microsoft.com/office/drawing/2015/9/8/chartex" xmlns:cx2="http://schemas.microsoft.com/office/drawing/2015/10/21/chartex" xmlns:cx3="http://schemas.microsoft.com/office/drawing/2016/5/9/chartex" xmlns:cx4="http://schemas.microsoft.com/office/drawing/2016/5/10/chartex" xmlns:cx5="http://schemas.microsoft.com/office/drawing/2016/5/11/chartex" xmlns:cx6="http://schemas.microsoft.com/office/drawing/2016/5/12/chartex" xmlns:cx7="http://schemas.microsoft.com/office/drawing/2016/5/13/chartex" xmlns:cx8="http://schemas.microsoft.com/office/drawing/2016/5/14/chartex" xmlns:aink="http://schemas.microsoft.com/office/drawing/2016/ink" xmlns:am3d="http://schemas.microsoft.com/office/drawing/2017/model3d" xmlns:w16cid="http://schemas.microsoft.com/office/word/2016/wordml/cid" xmlns:w16se="http://schemas.microsoft.com/office/word/2015/wordml/symex">
                 <w:pict>
                   <v:group w14:anchorId="7294C1A7" id="Group 149" o:spid="_x0000_s1026" style="position:absolute;margin-left:0;margin-top:0;width:8in;height:95.7pt;z-index:251662336;mso-width-percent:941;mso-height-percent:121;mso-top-percent:23;mso-position-horizontal:center;mso-position-horizontal-relative:page;mso-position-vertical-relative:page;mso-width-percent:941;mso-height-percent:121;mso-top-percent:23" coordorigin=",-1" coordsize="7315200,1216153" o:gfxdata="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">
                     <v:shape id="Rectangle 51" o:spid="_x0000_s1027" style="position:absolute;top:-1;width:7315200;height:1130373;visibility:visible;mso-wrap-style:square;v-text-anchor:middle" coordsize="7312660,1129665" o:gfxdata="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" path="m0,0l7312660,,7312660,1129665,3619500,733425,,1091565,,0xe" fillcolor="#4472c4 [3204]" stroked="f" strokeweight="1pt">
@@ -2746,12 +2746,7 @@
               <w:jc w:val="center"/>
             </w:pPr>
             <w:r>
-              <w:t>2/1</w:t>
-            </w:r>
-            <w:bookmarkStart w:id="4" w:name="_GoBack"/>
-            <w:bookmarkEnd w:id="4"/>
-            <w:r>
-              <w:t>2/2017</w:t>
+              <w:t>2/12/2017</w:t>
             </w:r>
           </w:p>
         </w:tc>
@@ -2772,11 +2767,11 @@
           <w:numId w:val="1"/>
         </w:numPr>
       </w:pPr>
-      <w:bookmarkStart w:id="5" w:name="_Toc499050722"/>
+      <w:bookmarkStart w:id="4" w:name="_Toc499050722"/>
       <w:r>
         <w:t>Estructura de la organización</w:t>
       </w:r>
-      <w:bookmarkEnd w:id="5"/>
+      <w:bookmarkEnd w:id="4"/>
     </w:p>
     <w:p/>
     <w:tbl>
@@ -3346,11 +3341,11 @@
           <w:numId w:val="1"/>
         </w:numPr>
       </w:pPr>
-      <w:bookmarkStart w:id="6" w:name="_Toc499050723"/>
+      <w:bookmarkStart w:id="5" w:name="_Toc499050723"/>
       <w:r>
         <w:t>Comunicación con el cliente</w:t>
       </w:r>
-      <w:bookmarkEnd w:id="6"/>
+      <w:bookmarkEnd w:id="5"/>
     </w:p>
     <w:p/>
     <w:p>
@@ -3408,13 +3403,7 @@
         <w:rPr>
           <w:lang w:val="es-ES"/>
         </w:rPr>
-        <w:t>Juan Luis López Franco</w:t>
-      </w:r>
-      <w:r>
-        <w:rPr>
-          <w:lang w:val="es-ES"/>
-        </w:rPr>
-        <w:t xml:space="preserve"> </w:t>
+        <w:t xml:space="preserve">Contreras Ruiz, Manuel Ramón </w:t>
       </w:r>
       <w:r>
         <w:rPr>
@@ -3448,14 +3437,7 @@
             <w:rStyle w:val="Hyperlink"/>
             <w:lang w:val="es-ES"/>
           </w:rPr>
-          <w:t>j</w:t>
-        </w:r>
-        <w:r>
-          <w:rPr>
-            <w:rStyle w:val="Hyperlink"/>
-            <w:lang w:val="es-ES"/>
-          </w:rPr>
-          <w:t>ualopfran</w:t>
+          <w:t>manconrui</w:t>
         </w:r>
         <w:r>
           <w:rPr>
@@ -3474,24 +3456,32 @@
           <w:numId w:val="1"/>
         </w:numPr>
       </w:pPr>
-      <w:bookmarkStart w:id="7" w:name="_Toc499050724"/>
+      <w:bookmarkStart w:id="6" w:name="_Toc499050724"/>
       <w:r>
         <w:t>Justificación del Proyecto</w:t>
       </w:r>
+      <w:bookmarkEnd w:id="6"/>
+    </w:p>
+    <w:p/>
+    <w:p>
+      <w:pPr>
+        <w:rPr>
+          <w:lang w:val="es-ES"/>
+        </w:rPr>
+      </w:pPr>
+      <w:r>
+        <w:rPr>
+          <w:lang w:val="es-ES"/>
+        </w:rPr>
+        <w:t>Durante el desarrollo de</w:t>
+      </w:r>
+      <w:bookmarkStart w:id="7" w:name="_GoBack"/>
       <w:bookmarkEnd w:id="7"/>
-    </w:p>
-    <w:p/>
-    <w:p>
-      <w:pPr>
-        <w:rPr>
-          <w:lang w:val="es-ES"/>
-        </w:rPr>
-      </w:pPr>
-      <w:r>
-        <w:rPr>
-          <w:lang w:val="es-ES"/>
-        </w:rPr>
-        <w:t xml:space="preserve">Durante el desarrollo de la asignatura realizaremos un Proyecto en equipos con el fin de familiarizarnos con algunas de las herramientas relacionadas con la gestión de proyectos </w:t>
+      <w:r>
+        <w:rPr>
+          <w:lang w:val="es-ES"/>
+        </w:rPr>
+        <w:t xml:space="preserve"> la asignatura realizaremos un Proyecto en equipos con el fin de familiarizarnos con algunas de las herramientas relacionadas con la gestión de proyectos </w:t>
       </w:r>
       <w:r>
         <w:rPr>
@@ -5284,25 +5274,7 @@
         <w:rPr>
           <w:lang w:val="es-ES"/>
         </w:rPr>
-        <w:t xml:space="preserve"> </w:t>
-      </w:r>
-      <w:r>
-        <w:rPr>
-          <w:lang w:val="es-ES"/>
-        </w:rPr>
-        <w:t>la gestió</w:t>
-      </w:r>
-      <w:r>
-        <w:rPr>
-          <w:lang w:val="es-ES"/>
-        </w:rPr>
-        <w:t xml:space="preserve">n del </w:t>
-      </w:r>
-      <w:r>
-        <w:rPr>
-          <w:lang w:val="es-ES"/>
-        </w:rPr>
-        <w:t>trabajo</w:t>
+        <w:t xml:space="preserve"> la gestión del trabajo</w:t>
       </w:r>
       <w:r>
         <w:rPr>
@@ -5320,19 +5292,7 @@
         <w:rPr>
           <w:lang w:val="es-ES"/>
         </w:rPr>
-        <w:t xml:space="preserve"> que </w:t>
-      </w:r>
-      <w:r>
-        <w:rPr>
-          <w:lang w:val="es-ES"/>
-        </w:rPr>
-        <w:t>conectaremos mediante las integraciones pertinentes</w:t>
-      </w:r>
-      <w:r>
-        <w:rPr>
-          <w:lang w:val="es-ES"/>
-        </w:rPr>
-        <w:t xml:space="preserve"> y</w:t>
+        <w:t xml:space="preserve"> que conectaremos mediante las integraciones pertinentes y</w:t>
       </w:r>
       <w:r>
         <w:rPr>
@@ -8726,7 +8686,7 @@
 </file>
 
 <file path=customXml/itemProps2.xml><?xml version="1.0" encoding="utf-8"?>
-<ds:datastoreItem xmlns:ds="http://schemas.openxmlformats.org/officeDocument/2006/customXml" ds:itemID="{3BE9326E-2D4C-8244-A598-AEAF315EBFB1}">
+<ds:datastoreItem xmlns:ds="http://schemas.openxmlformats.org/officeDocument/2006/customXml" ds:itemID="{2C11D6B3-40CF-DA4E-B39F-0A0F2FAF2A10}">
   <ds:schemaRefs>
     <ds:schemaRef ds:uri="http://schemas.openxmlformats.org/officeDocument/2006/bibliography"/>
   </ds:schemaRefs>

</xml_diff>